<commit_message>
change docx document send to pdf
</commit_message>
<xml_diff>
--- a/templates/en_template.docx
+++ b/templates/en_template.docx
@@ -4,15 +4,158 @@
   <w:body>
     <w:p>
       <w:pPr>
-        <w:spacing w:after="240" w:before="240" w:lineRule="auto"/>
-        <w:rPr>
-          <w:rFonts w:ascii="Times New Roman" w:cs="Times New Roman" w:eastAsia="Times New Roman" w:hAnsi="Times New Roman"/>
+        <w:spacing w:after="0" w:lineRule="auto"/>
+        <w:ind w:left="3311" w:firstLine="0"/>
+        <w:jc w:val="right"/>
+        <w:rPr/>
+      </w:pPr>
+      <w:r>
+        <w:rPr/>
+        <w:drawing>
+          <wp:inline distB="0" distT="0" distL="0" distR="0">
+            <wp:extent cx="1674988" cy="473117"/>
+            <wp:effectExtent b="0" l="0" r="0" t="0"/>
+            <wp:docPr id="1" name="image1.png"/>
+            <a:graphic>
+              <a:graphicData uri="http://schemas.openxmlformats.org/drawingml/2006/picture">
+                <pic:pic>
+                  <pic:nvPicPr>
+                    <pic:cNvPr id="0" name="image1.png"/>
+                    <pic:cNvPicPr preferRelativeResize="0"/>
+                  </pic:nvPicPr>
+                  <pic:blipFill>
+                    <a:blip r:embed="rId6"/>
+                    <a:srcRect b="0" l="0" r="0" t="0"/>
+                    <a:stretch>
+                      <a:fillRect/>
+                    </a:stretch>
+                  </pic:blipFill>
+                  <pic:spPr>
+                    <a:xfrm>
+                      <a:off x="0" y="0"/>
+                      <a:ext cx="1674988" cy="473117"/>
+                    </a:xfrm>
+                    <a:prstGeom prst="rect"/>
+                    <a:ln/>
+                  </pic:spPr>
+                </pic:pic>
+              </a:graphicData>
+            </a:graphic>
+          </wp:inline>
+        </w:drawing>
+      </w:r>
+      <w:r>
+        <w:rPr>
+          <w:rtl w:val="0"/>
+        </w:rPr>
+      </w:r>
+    </w:p>
+    <w:p>
+      <w:pPr>
+        <w:tabs>
+          <w:tab w:val="center" w:leader="none" w:pos="4556"/>
+          <w:tab w:val="center" w:leader="none" w:pos="5689"/>
+        </w:tabs>
+        <w:spacing w:after="179" w:lineRule="auto"/>
+        <w:rPr/>
+      </w:pPr>
+      <w:r>
+        <w:rPr>
+          <w:rFonts w:ascii="Arial" w:cs="Arial" w:eastAsia="Arial" w:hAnsi="Arial"/>
+          <w:sz w:val="31"/>
+          <w:szCs w:val="31"/>
+          <w:vertAlign w:val="superscript"/>
+          <w:rtl w:val="0"/>
+        </w:rPr>
+        <w:tab/>
+      </w:r>
+      <w:r>
+        <w:rPr>
+          <w:rFonts w:ascii="Arial" w:cs="Arial" w:eastAsia="Arial" w:hAnsi="Arial"/>
+          <w:sz w:val="20"/>
+          <w:szCs w:val="20"/>
+          <w:rtl w:val="0"/>
+        </w:rPr>
+        <w:t xml:space="preserve">  </w:t>
+        <w:tab/>
+      </w:r>
+      <w:r>
+        <w:rPr>
+          <w:rFonts w:ascii="Arial" w:cs="Arial" w:eastAsia="Arial" w:hAnsi="Arial"/>
+          <w:sz w:val="16"/>
+          <w:szCs w:val="16"/>
+          <w:rtl w:val="0"/>
+        </w:rPr>
+        <w:t xml:space="preserve"> </w:t>
+      </w:r>
+      <w:r>
+        <w:rPr>
+          <w:rtl w:val="0"/>
+        </w:rPr>
+      </w:r>
+    </w:p>
+    <w:p>
+      <w:pPr>
+        <w:tabs>
+          <w:tab w:val="center" w:leader="none" w:pos="7070"/>
+        </w:tabs>
+        <w:spacing w:after="29" w:lineRule="auto"/>
+        <w:rPr>
+          <w:rFonts w:ascii="Arial" w:cs="Arial" w:eastAsia="Arial" w:hAnsi="Arial"/>
+          <w:sz w:val="31"/>
+          <w:szCs w:val="31"/>
+          <w:vertAlign w:val="superscript"/>
+        </w:rPr>
+      </w:pPr>
+      <w:r>
+        <w:rPr>
+          <w:rFonts w:ascii="Arial" w:cs="Arial" w:eastAsia="Arial" w:hAnsi="Arial"/>
+          <w:sz w:val="25"/>
+          <w:szCs w:val="25"/>
+          <w:vertAlign w:val="superscript"/>
+          <w:rtl w:val="0"/>
+        </w:rPr>
+        <w:t xml:space="preserve">  </w:t>
+      </w:r>
+      <w:r>
+        <w:rPr>
+          <w:rFonts w:ascii="Arial" w:cs="Arial" w:eastAsia="Arial" w:hAnsi="Arial"/>
+          <w:sz w:val="31"/>
+          <w:szCs w:val="31"/>
+          <w:vertAlign w:val="superscript"/>
+          <w:rtl w:val="0"/>
+        </w:rPr>
+        <w:t xml:space="preserve"> </w:t>
+      </w:r>
+    </w:p>
+    <w:p>
+      <w:pPr>
+        <w:tabs>
+          <w:tab w:val="center" w:leader="none" w:pos="7070"/>
+        </w:tabs>
+        <w:spacing w:after="29" w:lineRule="auto"/>
+        <w:rPr>
+          <w:rFonts w:ascii="Arial" w:cs="Arial" w:eastAsia="Arial" w:hAnsi="Arial"/>
+          <w:sz w:val="31"/>
+          <w:szCs w:val="31"/>
+          <w:vertAlign w:val="superscript"/>
+        </w:rPr>
+      </w:pPr>
+      <w:r>
+        <w:rPr>
+          <w:rtl w:val="0"/>
+        </w:rPr>
+      </w:r>
+    </w:p>
+    <w:p>
+      <w:pPr>
+        <w:spacing w:after="240" w:before="240" w:line="276" w:lineRule="auto"/>
+        <w:rPr>
           <w:b w:val="1"/>
         </w:rPr>
       </w:pPr>
       <w:r>
         <w:rPr>
-          <w:rFonts w:ascii="Times New Roman" w:cs="Times New Roman" w:eastAsia="Times New Roman" w:hAnsi="Times New Roman"/>
           <w:b w:val="1"/>
           <w:rtl w:val="0"/>
         </w:rPr>
@@ -21,10 +164,9 @@
     </w:p>
     <w:p>
       <w:pPr>
+        <w:spacing w:after="0" w:line="276" w:lineRule="auto"/>
         <w:jc w:val="center"/>
-        <w:rPr>
-          <w:rFonts w:ascii="Times New Roman" w:cs="Times New Roman" w:eastAsia="Times New Roman" w:hAnsi="Times New Roman"/>
-        </w:rPr>
+        <w:rPr/>
       </w:pPr>
       <w:r>
         <w:pict>
@@ -39,20 +181,14 @@
     </w:p>
     <w:p>
       <w:pPr>
-        <w:spacing w:after="240" w:before="240" w:lineRule="auto"/>
-        <w:rPr>
-          <w:rFonts w:ascii="Times New Roman" w:cs="Times New Roman" w:eastAsia="Times New Roman" w:hAnsi="Times New Roman"/>
+        <w:spacing w:after="240" w:before="240" w:line="276" w:lineRule="auto"/>
+        <w:rPr>
           <w:b w:val="1"/>
-          <w:sz w:val="27"/>
-          <w:szCs w:val="27"/>
-        </w:rPr>
-      </w:pPr>
-      <w:r>
-        <w:rPr>
-          <w:rFonts w:ascii="Times New Roman" w:cs="Times New Roman" w:eastAsia="Times New Roman" w:hAnsi="Times New Roman"/>
+        </w:rPr>
+      </w:pPr>
+      <w:r>
+        <w:rPr>
           <w:b w:val="1"/>
-          <w:sz w:val="27"/>
-          <w:szCs w:val="27"/>
           <w:rtl w:val="0"/>
         </w:rPr>
         <w:t xml:space="preserve">1. Introduction</w:t>
@@ -60,31 +196,26 @@
     </w:p>
     <w:p>
       <w:pPr>
-        <w:spacing w:after="240" w:before="240" w:lineRule="auto"/>
-        <w:rPr>
-          <w:rFonts w:ascii="Times New Roman" w:cs="Times New Roman" w:eastAsia="Times New Roman" w:hAnsi="Times New Roman"/>
-        </w:rPr>
-      </w:pPr>
-      <w:r>
-        <w:rPr>
-          <w:sz w:val="24"/>
-          <w:szCs w:val="24"/>
-          <w:rtl w:val="0"/>
-        </w:rPr>
-        <w:t xml:space="preserve">{{ introduction }}</w:t>
-      </w:r>
-      <w:r>
-        <w:rPr>
-          <w:rtl w:val="0"/>
-        </w:rPr>
-      </w:r>
-    </w:p>
-    <w:p>
-      <w:pPr>
+        <w:spacing w:after="240" w:before="240" w:line="276" w:lineRule="auto"/>
+        <w:rPr/>
+      </w:pPr>
+      <w:r>
+        <w:rPr>
+          <w:rtl w:val="0"/>
+        </w:rPr>
+        <w:t xml:space="preserve">{{ Introduction }}</w:t>
+      </w:r>
+      <w:r>
+        <w:rPr>
+          <w:rtl w:val="0"/>
+        </w:rPr>
+      </w:r>
+    </w:p>
+    <w:p>
+      <w:pPr>
+        <w:spacing w:after="0" w:line="276" w:lineRule="auto"/>
         <w:jc w:val="center"/>
-        <w:rPr>
-          <w:rFonts w:ascii="Times New Roman" w:cs="Times New Roman" w:eastAsia="Times New Roman" w:hAnsi="Times New Roman"/>
-        </w:rPr>
+        <w:rPr/>
       </w:pPr>
       <w:r>
         <w:pict>
@@ -99,20 +230,14 @@
     </w:p>
     <w:p>
       <w:pPr>
-        <w:spacing w:after="240" w:before="240" w:lineRule="auto"/>
-        <w:rPr>
-          <w:rFonts w:ascii="Times New Roman" w:cs="Times New Roman" w:eastAsia="Times New Roman" w:hAnsi="Times New Roman"/>
+        <w:spacing w:after="240" w:before="240" w:line="276" w:lineRule="auto"/>
+        <w:rPr>
           <w:b w:val="1"/>
-          <w:sz w:val="27"/>
-          <w:szCs w:val="27"/>
-        </w:rPr>
-      </w:pPr>
-      <w:r>
-        <w:rPr>
-          <w:rFonts w:ascii="Times New Roman" w:cs="Times New Roman" w:eastAsia="Times New Roman" w:hAnsi="Times New Roman"/>
+        </w:rPr>
+      </w:pPr>
+      <w:r>
+        <w:rPr>
           <w:b w:val="1"/>
-          <w:sz w:val="27"/>
-          <w:szCs w:val="27"/>
           <w:rtl w:val="0"/>
         </w:rPr>
         <w:t xml:space="preserve">2. Skin Condition Analysis</w:t>
@@ -120,32 +245,26 @@
     </w:p>
     <w:p>
       <w:pPr>
-        <w:spacing w:after="240" w:before="240" w:lineRule="auto"/>
-        <w:ind w:left="0" w:firstLine="0"/>
-        <w:rPr>
-          <w:rFonts w:ascii="Times New Roman" w:cs="Times New Roman" w:eastAsia="Times New Roman" w:hAnsi="Times New Roman"/>
-        </w:rPr>
-      </w:pPr>
-      <w:r>
-        <w:rPr>
-          <w:sz w:val="24"/>
-          <w:szCs w:val="24"/>
-          <w:rtl w:val="0"/>
-        </w:rPr>
-        <w:t xml:space="preserve">{{ skin_condition_analysis }} </w:t>
-      </w:r>
-      <w:r>
-        <w:rPr>
-          <w:rtl w:val="0"/>
-        </w:rPr>
-      </w:r>
-    </w:p>
-    <w:p>
-      <w:pPr>
+        <w:spacing w:after="240" w:before="240" w:line="276" w:lineRule="auto"/>
+        <w:rPr/>
+      </w:pPr>
+      <w:r>
+        <w:rPr>
+          <w:rtl w:val="0"/>
+        </w:rPr>
+        <w:t xml:space="preserve">{{ Skin Condition Analysis }} </w:t>
+      </w:r>
+      <w:r>
+        <w:rPr>
+          <w:rtl w:val="0"/>
+        </w:rPr>
+      </w:r>
+    </w:p>
+    <w:p>
+      <w:pPr>
+        <w:spacing w:after="0" w:line="276" w:lineRule="auto"/>
         <w:jc w:val="center"/>
-        <w:rPr>
-          <w:rFonts w:ascii="Times New Roman" w:cs="Times New Roman" w:eastAsia="Times New Roman" w:hAnsi="Times New Roman"/>
-        </w:rPr>
+        <w:rPr/>
       </w:pPr>
       <w:r>
         <w:pict>
@@ -160,20 +279,14 @@
     </w:p>
     <w:p>
       <w:pPr>
-        <w:spacing w:after="240" w:before="240" w:lineRule="auto"/>
-        <w:rPr>
-          <w:rFonts w:ascii="Times New Roman" w:cs="Times New Roman" w:eastAsia="Times New Roman" w:hAnsi="Times New Roman"/>
+        <w:spacing w:after="240" w:before="240" w:line="276" w:lineRule="auto"/>
+        <w:rPr>
           <w:b w:val="1"/>
-          <w:sz w:val="27"/>
-          <w:szCs w:val="27"/>
-        </w:rPr>
-      </w:pPr>
-      <w:r>
-        <w:rPr>
-          <w:rFonts w:ascii="Times New Roman" w:cs="Times New Roman" w:eastAsia="Times New Roman" w:hAnsi="Times New Roman"/>
+        </w:rPr>
+      </w:pPr>
+      <w:r>
+        <w:rPr>
           <w:b w:val="1"/>
-          <w:sz w:val="27"/>
-          <w:szCs w:val="27"/>
           <w:rtl w:val="0"/>
         </w:rPr>
         <w:t xml:space="preserve">3. Impact of Lifestyle on Skin</w:t>
@@ -181,32 +294,26 @@
     </w:p>
     <w:p>
       <w:pPr>
-        <w:spacing w:after="240" w:before="240" w:lineRule="auto"/>
-        <w:ind w:left="0" w:firstLine="0"/>
-        <w:rPr>
-          <w:rFonts w:ascii="Times New Roman" w:cs="Times New Roman" w:eastAsia="Times New Roman" w:hAnsi="Times New Roman"/>
-        </w:rPr>
-      </w:pPr>
-      <w:r>
-        <w:rPr>
-          <w:sz w:val="24"/>
-          <w:szCs w:val="24"/>
-          <w:rtl w:val="0"/>
-        </w:rPr>
-        <w:t xml:space="preserve">{{ lifestyle_impact_on_skin }}: </w:t>
-      </w:r>
-      <w:r>
-        <w:rPr>
-          <w:rtl w:val="0"/>
-        </w:rPr>
-      </w:r>
-    </w:p>
-    <w:p>
-      <w:pPr>
+        <w:spacing w:after="240" w:before="240" w:line="276" w:lineRule="auto"/>
+        <w:rPr/>
+      </w:pPr>
+      <w:r>
+        <w:rPr>
+          <w:rtl w:val="0"/>
+        </w:rPr>
+        <w:t xml:space="preserve">{{ Lifestyle Impact on Skin }}: </w:t>
+      </w:r>
+      <w:r>
+        <w:rPr>
+          <w:rtl w:val="0"/>
+        </w:rPr>
+      </w:r>
+    </w:p>
+    <w:p>
+      <w:pPr>
+        <w:spacing w:after="0" w:line="276" w:lineRule="auto"/>
         <w:jc w:val="center"/>
-        <w:rPr>
-          <w:rFonts w:ascii="Times New Roman" w:cs="Times New Roman" w:eastAsia="Times New Roman" w:hAnsi="Times New Roman"/>
-        </w:rPr>
+        <w:rPr/>
       </w:pPr>
       <w:r>
         <w:pict>
@@ -221,20 +328,14 @@
     </w:p>
     <w:p>
       <w:pPr>
-        <w:spacing w:after="240" w:before="240" w:lineRule="auto"/>
-        <w:rPr>
-          <w:rFonts w:ascii="Times New Roman" w:cs="Times New Roman" w:eastAsia="Times New Roman" w:hAnsi="Times New Roman"/>
+        <w:spacing w:after="240" w:before="240" w:line="276" w:lineRule="auto"/>
+        <w:rPr>
           <w:b w:val="1"/>
-          <w:sz w:val="27"/>
-          <w:szCs w:val="27"/>
-        </w:rPr>
-      </w:pPr>
-      <w:r>
-        <w:rPr>
-          <w:rFonts w:ascii="Times New Roman" w:cs="Times New Roman" w:eastAsia="Times New Roman" w:hAnsi="Times New Roman"/>
+        </w:rPr>
+      </w:pPr>
+      <w:r>
+        <w:rPr>
           <w:b w:val="1"/>
-          <w:sz w:val="27"/>
-          <w:szCs w:val="27"/>
           <w:rtl w:val="0"/>
         </w:rPr>
         <w:t xml:space="preserve">4. Personal Skincare Recommendations</w:t>
@@ -242,31 +343,26 @@
     </w:p>
     <w:p>
       <w:pPr>
-        <w:spacing w:after="240" w:before="240" w:lineRule="auto"/>
-        <w:rPr>
-          <w:rFonts w:ascii="Times New Roman" w:cs="Times New Roman" w:eastAsia="Times New Roman" w:hAnsi="Times New Roman"/>
-        </w:rPr>
-      </w:pPr>
-      <w:r>
-        <w:rPr>
-          <w:sz w:val="24"/>
-          <w:szCs w:val="24"/>
-          <w:rtl w:val="0"/>
-        </w:rPr>
-        <w:t xml:space="preserve">{{ personal_skincare_recommendations }} </w:t>
-      </w:r>
-      <w:r>
-        <w:rPr>
-          <w:rtl w:val="0"/>
-        </w:rPr>
-      </w:r>
-    </w:p>
-    <w:p>
-      <w:pPr>
+        <w:spacing w:after="240" w:before="240" w:line="276" w:lineRule="auto"/>
+        <w:rPr/>
+      </w:pPr>
+      <w:r>
+        <w:rPr>
+          <w:rtl w:val="0"/>
+        </w:rPr>
+        <w:t xml:space="preserve">{{ Personal Skincare Recommendations }} </w:t>
+      </w:r>
+      <w:r>
+        <w:rPr>
+          <w:rtl w:val="0"/>
+        </w:rPr>
+      </w:r>
+    </w:p>
+    <w:p>
+      <w:pPr>
+        <w:spacing w:after="0" w:line="276" w:lineRule="auto"/>
         <w:jc w:val="center"/>
-        <w:rPr>
-          <w:rFonts w:ascii="Times New Roman" w:cs="Times New Roman" w:eastAsia="Times New Roman" w:hAnsi="Times New Roman"/>
-        </w:rPr>
+        <w:rPr/>
       </w:pPr>
       <w:r>
         <w:pict>
@@ -281,20 +377,14 @@
     </w:p>
     <w:p>
       <w:pPr>
-        <w:spacing w:after="240" w:before="240" w:lineRule="auto"/>
-        <w:rPr>
-          <w:rFonts w:ascii="Times New Roman" w:cs="Times New Roman" w:eastAsia="Times New Roman" w:hAnsi="Times New Roman"/>
+        <w:spacing w:after="240" w:before="240" w:line="276" w:lineRule="auto"/>
+        <w:rPr>
           <w:b w:val="1"/>
-          <w:sz w:val="27"/>
-          <w:szCs w:val="27"/>
-        </w:rPr>
-      </w:pPr>
-      <w:r>
-        <w:rPr>
-          <w:rFonts w:ascii="Times New Roman" w:cs="Times New Roman" w:eastAsia="Times New Roman" w:hAnsi="Times New Roman"/>
+        </w:rPr>
+      </w:pPr>
+      <w:r>
+        <w:rPr>
           <w:b w:val="1"/>
-          <w:sz w:val="27"/>
-          <w:szCs w:val="27"/>
           <w:rtl w:val="0"/>
         </w:rPr>
         <w:t xml:space="preserve">5. Improvement Forecast</w:t>
@@ -302,31 +392,26 @@
     </w:p>
     <w:p>
       <w:pPr>
-        <w:spacing w:after="240" w:before="240" w:lineRule="auto"/>
-        <w:rPr>
-          <w:rFonts w:ascii="Times New Roman" w:cs="Times New Roman" w:eastAsia="Times New Roman" w:hAnsi="Times New Roman"/>
-        </w:rPr>
-      </w:pPr>
-      <w:r>
-        <w:rPr>
-          <w:sz w:val="24"/>
-          <w:szCs w:val="24"/>
-          <w:rtl w:val="0"/>
-        </w:rPr>
-        <w:t xml:space="preserve"> {{ improvement_forecast }}</w:t>
-      </w:r>
-      <w:r>
-        <w:rPr>
-          <w:rtl w:val="0"/>
-        </w:rPr>
-      </w:r>
-    </w:p>
-    <w:p>
-      <w:pPr>
+        <w:spacing w:after="240" w:before="240" w:line="276" w:lineRule="auto"/>
+        <w:rPr/>
+      </w:pPr>
+      <w:r>
+        <w:rPr>
+          <w:rtl w:val="0"/>
+        </w:rPr>
+        <w:t xml:space="preserve">{{ Improvement Forecast }}</w:t>
+      </w:r>
+      <w:r>
+        <w:rPr>
+          <w:rtl w:val="0"/>
+        </w:rPr>
+      </w:r>
+    </w:p>
+    <w:p>
+      <w:pPr>
+        <w:spacing w:after="0" w:line="276" w:lineRule="auto"/>
         <w:jc w:val="center"/>
-        <w:rPr>
-          <w:rFonts w:ascii="Times New Roman" w:cs="Times New Roman" w:eastAsia="Times New Roman" w:hAnsi="Times New Roman"/>
-        </w:rPr>
+        <w:rPr/>
       </w:pPr>
       <w:r>
         <w:pict>
@@ -341,63 +426,726 @@
     </w:p>
     <w:p>
       <w:pPr>
+        <w:spacing w:after="240" w:before="240" w:line="276" w:lineRule="auto"/>
+        <w:rPr>
+          <w:b w:val="1"/>
+        </w:rPr>
+      </w:pPr>
+      <w:r>
+        <w:rPr>
+          <w:b w:val="1"/>
+          <w:rtl w:val="0"/>
+        </w:rPr>
+        <w:t xml:space="preserve">6. Conclusion and Support</w:t>
+      </w:r>
+    </w:p>
+    <w:p>
+      <w:pPr>
+        <w:spacing w:after="240" w:before="240" w:line="276" w:lineRule="auto"/>
+        <w:rPr>
+          <w:vertAlign w:val="superscript"/>
+        </w:rPr>
+      </w:pPr>
+      <w:r>
+        <w:rPr>
+          <w:rtl w:val="0"/>
+        </w:rPr>
+        <w:t xml:space="preserve">{{ Conclusion and Support }}</w:t>
+      </w:r>
+      <w:r>
+        <w:rPr>
+          <w:rtl w:val="0"/>
+        </w:rPr>
+      </w:r>
+    </w:p>
+    <w:p>
+      <w:pPr>
+        <w:tabs>
+          <w:tab w:val="center" w:leader="none" w:pos="7070"/>
+        </w:tabs>
+        <w:spacing w:after="29" w:lineRule="auto"/>
+        <w:rPr>
+          <w:rFonts w:ascii="Arial" w:cs="Arial" w:eastAsia="Arial" w:hAnsi="Arial"/>
+          <w:sz w:val="31"/>
+          <w:szCs w:val="31"/>
+          <w:vertAlign w:val="superscript"/>
+        </w:rPr>
+      </w:pPr>
+      <w:r>
+        <w:rPr>
+          <w:rtl w:val="0"/>
+        </w:rPr>
+      </w:r>
+    </w:p>
+    <w:p>
+      <w:pPr>
+        <w:tabs>
+          <w:tab w:val="center" w:leader="none" w:pos="7070"/>
+        </w:tabs>
+        <w:spacing w:after="29" w:lineRule="auto"/>
+        <w:rPr>
+          <w:rFonts w:ascii="Arial" w:cs="Arial" w:eastAsia="Arial" w:hAnsi="Arial"/>
+          <w:sz w:val="31"/>
+          <w:szCs w:val="31"/>
+          <w:vertAlign w:val="superscript"/>
+        </w:rPr>
+      </w:pPr>
+      <w:r>
+        <w:rPr>
+          <w:rtl w:val="0"/>
+        </w:rPr>
+      </w:r>
+    </w:p>
+    <w:p>
+      <w:pPr>
+        <w:tabs>
+          <w:tab w:val="center" w:leader="none" w:pos="7070"/>
+        </w:tabs>
+        <w:spacing w:after="29" w:lineRule="auto"/>
+        <w:rPr>
+          <w:rFonts w:ascii="Arial" w:cs="Arial" w:eastAsia="Arial" w:hAnsi="Arial"/>
+          <w:sz w:val="31"/>
+          <w:szCs w:val="31"/>
+          <w:vertAlign w:val="superscript"/>
+        </w:rPr>
+      </w:pPr>
+      <w:r>
+        <w:rPr>
+          <w:rtl w:val="0"/>
+        </w:rPr>
+      </w:r>
+    </w:p>
+    <w:p>
+      <w:pPr>
+        <w:tabs>
+          <w:tab w:val="center" w:leader="none" w:pos="7070"/>
+        </w:tabs>
+        <w:spacing w:after="29" w:lineRule="auto"/>
+        <w:rPr>
+          <w:rFonts w:ascii="Arial" w:cs="Arial" w:eastAsia="Arial" w:hAnsi="Arial"/>
+          <w:sz w:val="31"/>
+          <w:szCs w:val="31"/>
+          <w:vertAlign w:val="superscript"/>
+        </w:rPr>
+      </w:pPr>
+      <w:r>
+        <w:rPr>
+          <w:rtl w:val="0"/>
+        </w:rPr>
+      </w:r>
+    </w:p>
+    <w:p>
+      <w:pPr>
+        <w:tabs>
+          <w:tab w:val="center" w:leader="none" w:pos="7070"/>
+        </w:tabs>
+        <w:spacing w:after="29" w:lineRule="auto"/>
+        <w:rPr>
+          <w:rFonts w:ascii="Arial" w:cs="Arial" w:eastAsia="Arial" w:hAnsi="Arial"/>
+          <w:sz w:val="31"/>
+          <w:szCs w:val="31"/>
+          <w:vertAlign w:val="superscript"/>
+        </w:rPr>
+      </w:pPr>
+      <w:r>
+        <w:rPr>
+          <w:rtl w:val="0"/>
+        </w:rPr>
+      </w:r>
+    </w:p>
+    <w:p>
+      <w:pPr>
+        <w:tabs>
+          <w:tab w:val="center" w:leader="none" w:pos="7070"/>
+        </w:tabs>
+        <w:spacing w:after="29" w:lineRule="auto"/>
+        <w:rPr>
+          <w:rFonts w:ascii="Arial" w:cs="Arial" w:eastAsia="Arial" w:hAnsi="Arial"/>
+          <w:sz w:val="31"/>
+          <w:szCs w:val="31"/>
+          <w:vertAlign w:val="superscript"/>
+        </w:rPr>
+      </w:pPr>
+      <w:r>
+        <w:rPr>
+          <w:rtl w:val="0"/>
+        </w:rPr>
+      </w:r>
+    </w:p>
+    <w:p>
+      <w:pPr>
+        <w:tabs>
+          <w:tab w:val="center" w:leader="none" w:pos="7070"/>
+        </w:tabs>
+        <w:spacing w:after="29" w:lineRule="auto"/>
+        <w:rPr>
+          <w:rFonts w:ascii="Arial" w:cs="Arial" w:eastAsia="Arial" w:hAnsi="Arial"/>
+          <w:sz w:val="31"/>
+          <w:szCs w:val="31"/>
+          <w:vertAlign w:val="superscript"/>
+        </w:rPr>
+      </w:pPr>
+      <w:r>
+        <w:rPr>
+          <w:rtl w:val="0"/>
+        </w:rPr>
+      </w:r>
+    </w:p>
+    <w:p>
+      <w:pPr>
+        <w:tabs>
+          <w:tab w:val="center" w:leader="none" w:pos="7070"/>
+        </w:tabs>
         <w:spacing w:after="240" w:before="240" w:lineRule="auto"/>
-        <w:rPr>
-          <w:rFonts w:ascii="Times New Roman" w:cs="Times New Roman" w:eastAsia="Times New Roman" w:hAnsi="Times New Roman"/>
+        <w:rPr/>
+      </w:pPr>
+      <w:r>
+        <w:rPr>
           <w:b w:val="1"/>
-          <w:sz w:val="27"/>
-          <w:szCs w:val="27"/>
-        </w:rPr>
-      </w:pPr>
-      <w:r>
-        <w:rPr>
-          <w:rFonts w:ascii="Times New Roman" w:cs="Times New Roman" w:eastAsia="Times New Roman" w:hAnsi="Times New Roman"/>
+          <w:rtl w:val="0"/>
+        </w:rPr>
+        <w:t xml:space="preserve">If you’re thinking about a career in beauty or have already taken your first steps, you’re not alone.</w:t>
+      </w:r>
+      <w:r>
+        <w:rPr>
+          <w:rtl w:val="0"/>
+        </w:rPr>
+        <w:br w:type="textWrapping"/>
+        <w:t xml:space="preserve"> We support aspiring and practicing professionals in Germany with training, certification, starting your own business, legal matters, Jobcenter assistance, and much more.</w:t>
+      </w:r>
+    </w:p>
+    <w:p>
+      <w:pPr>
+        <w:tabs>
+          <w:tab w:val="center" w:leader="none" w:pos="7070"/>
+        </w:tabs>
+        <w:spacing w:after="240" w:before="240" w:lineRule="auto"/>
+        <w:rPr/>
+      </w:pPr>
+      <w:hyperlink r:id="rId7">
+        <w:r>
+          <w:rPr>
+            <w:color w:val="1155cc"/>
+            <w:u w:val="single"/>
+            <w:rtl w:val="0"/>
+          </w:rPr>
+          <w:t xml:space="preserve">📩 Send us a message on Instagram</w:t>
+        </w:r>
+      </w:hyperlink>
+      <w:r>
+        <w:rPr>
+          <w:rtl w:val="0"/>
+        </w:rPr>
+        <w:t xml:space="preserve"> — </w:t>
+      </w:r>
+      <w:r>
+        <w:rPr>
           <w:b w:val="1"/>
-          <w:sz w:val="27"/>
-          <w:szCs w:val="27"/>
-          <w:rtl w:val="0"/>
-        </w:rPr>
-        <w:t xml:space="preserve">6. Conclusion and Support</w:t>
-      </w:r>
-    </w:p>
-    <w:p>
-      <w:pPr>
+          <w:rtl w:val="0"/>
+        </w:rPr>
+        <w:t xml:space="preserve">the consultation is free</w:t>
+      </w:r>
+      <w:r>
+        <w:rPr>
+          <w:rtl w:val="0"/>
+        </w:rPr>
+        <w:t xml:space="preserve">, and we’ll be happy to help you.</w:t>
+      </w:r>
+    </w:p>
+    <w:p>
+      <w:pPr>
+        <w:tabs>
+          <w:tab w:val="center" w:leader="none" w:pos="7070"/>
+        </w:tabs>
         <w:spacing w:after="240" w:before="240" w:lineRule="auto"/>
-        <w:rPr>
-          <w:rFonts w:ascii="Times New Roman" w:cs="Times New Roman" w:eastAsia="Times New Roman" w:hAnsi="Times New Roman"/>
-        </w:rPr>
-      </w:pPr>
-      <w:r>
-        <w:rPr>
-          <w:sz w:val="24"/>
-          <w:szCs w:val="24"/>
-          <w:rtl w:val="0"/>
-        </w:rPr>
-        <w:t xml:space="preserve">{{ conclusion_and_support }}</w:t>
-      </w:r>
-      <w:r>
-        <w:rPr>
-          <w:rtl w:val="0"/>
-        </w:rPr>
-      </w:r>
-    </w:p>
-    <w:p>
-      <w:pPr>
         <w:rPr/>
       </w:pPr>
       <w:r>
         <w:rPr>
           <w:rtl w:val="0"/>
         </w:rPr>
+        <w:t xml:space="preserve">Best regards,</w:t>
+        <w:br w:type="textWrapping"/>
+        <w:t xml:space="preserve"> Nadya Ulrich</w:t>
+        <w:br w:type="textWrapping"/>
+        <w:t xml:space="preserve"> Expert — Cosmetologist, BWA Academy</w:t>
+      </w:r>
+    </w:p>
+    <w:p>
+      <w:pPr>
+        <w:tabs>
+          <w:tab w:val="center" w:leader="none" w:pos="7070"/>
+        </w:tabs>
+        <w:spacing w:after="29" w:lineRule="auto"/>
+        <w:rPr>
+          <w:rFonts w:ascii="Cambria" w:cs="Cambria" w:eastAsia="Cambria" w:hAnsi="Cambria"/>
+        </w:rPr>
+      </w:pPr>
+      <w:r>
+        <w:rPr>
+          <w:rFonts w:ascii="Arial" w:cs="Arial" w:eastAsia="Arial" w:hAnsi="Arial"/>
+          <w:sz w:val="31"/>
+          <w:szCs w:val="31"/>
+          <w:vertAlign w:val="superscript"/>
+          <w:rtl w:val="0"/>
+        </w:rPr>
+        <w:tab/>
+      </w:r>
+      <w:r>
+        <w:rPr>
+          <w:rFonts w:ascii="Arial" w:cs="Arial" w:eastAsia="Arial" w:hAnsi="Arial"/>
+          <w:sz w:val="20"/>
+          <w:szCs w:val="20"/>
+          <w:rtl w:val="0"/>
+        </w:rPr>
+        <w:t xml:space="preserve"> </w:t>
+      </w:r>
+      <w:r>
+        <w:rPr>
+          <w:rtl w:val="0"/>
+        </w:rPr>
       </w:r>
     </w:p>
     <w:sectPr>
-      <w:pgSz w:h="16834" w:w="11909" w:orient="portrait"/>
-      <w:pgMar w:bottom="1440" w:top="1440" w:left="1440" w:right="1440" w:header="720" w:footer="720"/>
+      <w:footerReference r:id="rId8" w:type="default"/>
+      <w:pgSz w:h="16841" w:w="11906" w:orient="portrait"/>
+      <w:pgMar w:bottom="948" w:top="211" w:left="1404" w:right="1529" w:header="720" w:footer="720"/>
       <w:pgNumType w:start="1"/>
     </w:sectPr>
   </w:body>
 </w:document>
+</file>
+
+<file path=word/footer1.xml><?xml version="1.0" encoding="utf-8"?>
+<w:ftr xmlns:mc="http://schemas.openxmlformats.org/markup-compatibility/2006" xmlns:o="urn:schemas-microsoft-com:office:office" xmlns:r="http://schemas.openxmlformats.org/officeDocument/2006/relationships" xmlns:m="http://schemas.openxmlformats.org/officeDocument/2006/math" xmlns:v="urn:schemas-microsoft-com:vml" xmlns:wp="http://schemas.openxmlformats.org/drawingml/2006/wordprocessingDrawing" xmlns:w10="urn:schemas-microsoft-com:office:word" xmlns:w="http://schemas.openxmlformats.org/wordprocessingml/2006/main" xmlns:wne="http://schemas.microsoft.com/office/word/2006/wordml" xmlns:sl="http://schemas.openxmlformats.org/schemaLibrary/2006/main" xmlns:a="http://schemas.openxmlformats.org/drawingml/2006/main" xmlns:pic="http://schemas.openxmlformats.org/drawingml/2006/picture" xmlns:c="http://schemas.openxmlformats.org/drawingml/2006/chart" xmlns:lc="http://schemas.openxmlformats.org/drawingml/2006/lockedCanvas" xmlns:dgm="http://schemas.openxmlformats.org/drawingml/2006/diagram" xmlns:wps="http://schemas.microsoft.com/office/word/2010/wordprocessingShape" xmlns:wpg="http://schemas.microsoft.com/office/word/2010/wordprocessingGroup" xmlns:w14="http://schemas.microsoft.com/office/word/2010/wordml" xmlns:w15="http://schemas.microsoft.com/office/word/2012/wordml" xmlns:w16="http://schemas.microsoft.com/office/word/2018/wordml" xmlns:w16cex="http://schemas.microsoft.com/office/word/2018/wordml/cex" xmlns:w16cid="http://schemas.microsoft.com/office/word/2016/wordml/cid" xmlns="http://schemas.microsoft.com/office/tasks/2019/documenttasks" xmlns:cr="http://schemas.microsoft.com/office/comments/2020/reactions">
+  <w:p>
+    <w:pPr>
+      <w:keepNext w:val="0"/>
+      <w:keepLines w:val="0"/>
+      <w:pageBreakBefore w:val="0"/>
+      <w:widowControl w:val="0"/>
+      <w:pBdr>
+        <w:top w:space="0" w:sz="0" w:val="nil"/>
+        <w:left w:space="0" w:sz="0" w:val="nil"/>
+        <w:bottom w:space="0" w:sz="0" w:val="nil"/>
+        <w:right w:space="0" w:sz="0" w:val="nil"/>
+        <w:between w:space="0" w:sz="0" w:val="nil"/>
+      </w:pBdr>
+      <w:shd w:fill="auto" w:val="clear"/>
+      <w:spacing w:after="0" w:before="0" w:line="276" w:lineRule="auto"/>
+      <w:ind w:left="0" w:right="0" w:firstLine="0"/>
+      <w:jc w:val="left"/>
+      <w:rPr>
+        <w:rFonts w:ascii="Cambria" w:cs="Cambria" w:eastAsia="Cambria" w:hAnsi="Cambria"/>
+      </w:rPr>
+    </w:pPr>
+    <w:r>
+      <w:rPr>
+        <w:rtl w:val="0"/>
+      </w:rPr>
+    </w:r>
+  </w:p>
+  <w:tbl>
+    <w:tblPr>
+      <w:tblStyle w:val="Table1"/>
+      <w:tblW w:w="9154.0" w:type="dxa"/>
+      <w:jc w:val="left"/>
+      <w:tblInd w:w="14.0" w:type="dxa"/>
+      <w:tblLayout w:type="fixed"/>
+      <w:tblLook w:val="0400"/>
+    </w:tblPr>
+    <w:tblGrid>
+      <w:gridCol w:w="2259"/>
+      <w:gridCol w:w="2589"/>
+      <w:gridCol w:w="2431"/>
+      <w:gridCol w:w="1875"/>
+      <w:tblGridChange w:id="0">
+        <w:tblGrid>
+          <w:gridCol w:w="2259"/>
+          <w:gridCol w:w="2589"/>
+          <w:gridCol w:w="2431"/>
+          <w:gridCol w:w="1875"/>
+        </w:tblGrid>
+      </w:tblGridChange>
+    </w:tblGrid>
+    <w:tr>
+      <w:trPr>
+        <w:cantSplit w:val="0"/>
+        <w:trHeight w:val="759" w:hRule="atLeast"/>
+        <w:tblHeader w:val="0"/>
+      </w:trPr>
+      <w:tc>
+        <w:tcPr>
+          <w:tcBorders>
+            <w:top w:color="000000" w:space="0" w:sz="0" w:val="nil"/>
+            <w:left w:color="000000" w:space="0" w:sz="0" w:val="nil"/>
+            <w:bottom w:color="000000" w:space="0" w:sz="0" w:val="nil"/>
+            <w:right w:color="000000" w:space="0" w:sz="0" w:val="nil"/>
+          </w:tcBorders>
+        </w:tcPr>
+        <w:p>
+          <w:pPr>
+            <w:tabs>
+              <w:tab w:val="center" w:leader="none" w:pos="4556"/>
+              <w:tab w:val="center" w:leader="none" w:pos="6953"/>
+            </w:tabs>
+            <w:spacing w:after="40" w:lineRule="auto"/>
+            <w:rPr/>
+          </w:pPr>
+          <w:r>
+            <w:rPr>
+              <w:rFonts w:ascii="Arial" w:cs="Arial" w:eastAsia="Arial" w:hAnsi="Arial"/>
+              <w:sz w:val="16"/>
+              <w:szCs w:val="16"/>
+              <w:rtl w:val="0"/>
+            </w:rPr>
+            <w:t xml:space="preserve">Beauty Akademy Dresden GmbH</w:t>
+          </w:r>
+          <w:r>
+            <w:rPr>
+              <w:rFonts w:ascii="Arial" w:cs="Arial" w:eastAsia="Arial" w:hAnsi="Arial"/>
+              <w:sz w:val="20"/>
+              <w:szCs w:val="20"/>
+              <w:rtl w:val="0"/>
+            </w:rPr>
+            <w:tab/>
+            <w:t xml:space="preserve">            </w:t>
+          </w:r>
+          <w:r>
+            <w:rPr>
+              <w:rtl w:val="0"/>
+            </w:rPr>
+          </w:r>
+        </w:p>
+        <w:p>
+          <w:pPr>
+            <w:ind w:left="10" w:firstLine="0"/>
+            <w:rPr>
+              <w:rFonts w:ascii="Arial" w:cs="Arial" w:eastAsia="Arial" w:hAnsi="Arial"/>
+              <w:sz w:val="16"/>
+              <w:szCs w:val="16"/>
+            </w:rPr>
+          </w:pPr>
+          <w:r>
+            <w:rPr>
+              <w:rFonts w:ascii="Arial" w:cs="Arial" w:eastAsia="Arial" w:hAnsi="Arial"/>
+              <w:sz w:val="16"/>
+              <w:szCs w:val="16"/>
+              <w:rtl w:val="0"/>
+            </w:rPr>
+            <w:t xml:space="preserve">Burckhardtstrasse 1·</w:t>
+          </w:r>
+        </w:p>
+        <w:p>
+          <w:pPr>
+            <w:ind w:left="10" w:firstLine="0"/>
+            <w:rPr/>
+          </w:pPr>
+          <w:r>
+            <w:rPr>
+              <w:rFonts w:ascii="Arial" w:cs="Arial" w:eastAsia="Arial" w:hAnsi="Arial"/>
+              <w:sz w:val="16"/>
+              <w:szCs w:val="16"/>
+              <w:rtl w:val="0"/>
+            </w:rPr>
+            <w:t xml:space="preserve">01307 Dresden</w:t>
+          </w:r>
+          <w:r>
+            <w:rPr>
+              <w:rtl w:val="0"/>
+            </w:rPr>
+          </w:r>
+        </w:p>
+      </w:tc>
+      <w:tc>
+        <w:tcPr>
+          <w:tcBorders>
+            <w:top w:color="000000" w:space="0" w:sz="0" w:val="nil"/>
+            <w:left w:color="000000" w:space="0" w:sz="0" w:val="nil"/>
+            <w:bottom w:color="000000" w:space="0" w:sz="0" w:val="nil"/>
+            <w:right w:color="000000" w:space="0" w:sz="0" w:val="nil"/>
+          </w:tcBorders>
+        </w:tcPr>
+        <w:p>
+          <w:pPr>
+            <w:ind w:right="144"/>
+            <w:rPr>
+              <w:rFonts w:ascii="Arial" w:cs="Arial" w:eastAsia="Arial" w:hAnsi="Arial"/>
+              <w:sz w:val="16"/>
+              <w:szCs w:val="16"/>
+            </w:rPr>
+          </w:pPr>
+          <w:r>
+            <w:rPr>
+              <w:rFonts w:ascii="Arial" w:cs="Arial" w:eastAsia="Arial" w:hAnsi="Arial"/>
+              <w:sz w:val="16"/>
+              <w:szCs w:val="16"/>
+              <w:rtl w:val="0"/>
+            </w:rPr>
+            <w:t xml:space="preserve">Telefon +49 35144699841 </w:t>
+            <w:br w:type="textWrapping"/>
+            <w:t xml:space="preserve">Telefax +49 35148522821 </w:t>
+          </w:r>
+        </w:p>
+        <w:p>
+          <w:pPr>
+            <w:ind w:right="144"/>
+            <w:rPr/>
+          </w:pPr>
+          <w:r>
+            <w:rPr>
+              <w:rFonts w:ascii="Arial" w:cs="Arial" w:eastAsia="Arial" w:hAnsi="Arial"/>
+              <w:sz w:val="16"/>
+              <w:szCs w:val="16"/>
+              <w:rtl w:val="0"/>
+            </w:rPr>
+            <w:t xml:space="preserve">office@bwa-akademy.online</w:t>
+          </w:r>
+          <w:r>
+            <w:rPr>
+              <w:rFonts w:ascii="Arial" w:cs="Arial" w:eastAsia="Arial" w:hAnsi="Arial"/>
+              <w:b w:val="1"/>
+              <w:sz w:val="20"/>
+              <w:szCs w:val="20"/>
+              <w:rtl w:val="0"/>
+            </w:rPr>
+            <w:t xml:space="preserve">                                         </w:t>
+          </w:r>
+          <w:r>
+            <w:rPr>
+              <w:rFonts w:ascii="Arial" w:cs="Arial" w:eastAsia="Arial" w:hAnsi="Arial"/>
+              <w:sz w:val="16"/>
+              <w:szCs w:val="16"/>
+              <w:rtl w:val="0"/>
+            </w:rPr>
+            <w:br w:type="textWrapping"/>
+            <w:t xml:space="preserve">www. bwa-akademy.online</w:t>
+          </w:r>
+          <w:r>
+            <w:rPr>
+              <w:rFonts w:ascii="Arial" w:cs="Arial" w:eastAsia="Arial" w:hAnsi="Arial"/>
+              <w:b w:val="1"/>
+              <w:sz w:val="20"/>
+              <w:szCs w:val="20"/>
+              <w:rtl w:val="0"/>
+            </w:rPr>
+            <w:t xml:space="preserve">                                         </w:t>
+          </w:r>
+          <w:r>
+            <w:rPr>
+              <w:rtl w:val="0"/>
+            </w:rPr>
+          </w:r>
+        </w:p>
+      </w:tc>
+      <w:tc>
+        <w:tcPr>
+          <w:tcBorders>
+            <w:top w:color="000000" w:space="0" w:sz="0" w:val="nil"/>
+            <w:left w:color="000000" w:space="0" w:sz="0" w:val="nil"/>
+            <w:bottom w:color="000000" w:space="0" w:sz="0" w:val="nil"/>
+            <w:right w:color="000000" w:space="0" w:sz="0" w:val="nil"/>
+          </w:tcBorders>
+        </w:tcPr>
+        <w:p>
+          <w:pPr>
+            <w:ind w:left="108" w:firstLine="0"/>
+            <w:rPr/>
+          </w:pPr>
+          <w:r>
+            <w:rPr>
+              <w:rFonts w:ascii="Arial" w:cs="Arial" w:eastAsia="Arial" w:hAnsi="Arial"/>
+              <w:sz w:val="16"/>
+              <w:szCs w:val="16"/>
+              <w:rtl w:val="0"/>
+            </w:rPr>
+            <w:t xml:space="preserve">Commerzbank Dresden </w:t>
+          </w:r>
+          <w:r>
+            <w:rPr>
+              <w:rtl w:val="0"/>
+            </w:rPr>
+          </w:r>
+        </w:p>
+        <w:p>
+          <w:pPr>
+            <w:ind w:left="118" w:firstLine="0"/>
+            <w:rPr/>
+          </w:pPr>
+          <w:bookmarkStart w:colFirst="0" w:colLast="0" w:name="_x3aw3xqs9rlc" w:id="0"/>
+          <w:bookmarkEnd w:id="0"/>
+          <w:r>
+            <w:rPr>
+              <w:rFonts w:ascii="Arial" w:cs="Arial" w:eastAsia="Arial" w:hAnsi="Arial"/>
+              <w:sz w:val="16"/>
+              <w:szCs w:val="16"/>
+              <w:rtl w:val="0"/>
+            </w:rPr>
+            <w:t xml:space="preserve">IBAN: DE64 8504 0000       </w:t>
+          </w:r>
+          <w:r>
+            <w:rPr>
+              <w:rtl w:val="0"/>
+            </w:rPr>
+          </w:r>
+        </w:p>
+        <w:p>
+          <w:pPr>
+            <w:ind w:left="118" w:firstLine="0"/>
+            <w:rPr/>
+          </w:pPr>
+          <w:r>
+            <w:rPr>
+              <w:rFonts w:ascii="Arial" w:cs="Arial" w:eastAsia="Arial" w:hAnsi="Arial"/>
+              <w:sz w:val="16"/>
+              <w:szCs w:val="16"/>
+              <w:rtl w:val="0"/>
+            </w:rPr>
+            <w:t xml:space="preserve">0120 3553 00 </w:t>
+          </w:r>
+          <w:r>
+            <w:rPr>
+              <w:rtl w:val="0"/>
+            </w:rPr>
+          </w:r>
+        </w:p>
+        <w:p>
+          <w:pPr>
+            <w:ind w:left="118" w:firstLine="0"/>
+            <w:rPr/>
+          </w:pPr>
+          <w:r>
+            <w:rPr>
+              <w:rFonts w:ascii="Arial" w:cs="Arial" w:eastAsia="Arial" w:hAnsi="Arial"/>
+              <w:sz w:val="16"/>
+              <w:szCs w:val="16"/>
+              <w:rtl w:val="0"/>
+            </w:rPr>
+            <w:t xml:space="preserve">BIC: COBADEFFXXX </w:t>
+          </w:r>
+          <w:r>
+            <w:rPr>
+              <w:rtl w:val="0"/>
+            </w:rPr>
+          </w:r>
+        </w:p>
+      </w:tc>
+      <w:tc>
+        <w:tcPr>
+          <w:tcBorders>
+            <w:top w:color="000000" w:space="0" w:sz="0" w:val="nil"/>
+            <w:left w:color="000000" w:space="0" w:sz="0" w:val="nil"/>
+            <w:bottom w:color="000000" w:space="0" w:sz="0" w:val="nil"/>
+            <w:right w:color="000000" w:space="0" w:sz="0" w:val="nil"/>
+          </w:tcBorders>
+        </w:tcPr>
+        <w:p>
+          <w:pPr>
+            <w:ind w:left="238" w:hanging="10"/>
+            <w:rPr/>
+          </w:pPr>
+          <w:r>
+            <w:rPr>
+              <w:rFonts w:ascii="Arial" w:cs="Arial" w:eastAsia="Arial" w:hAnsi="Arial"/>
+              <w:sz w:val="16"/>
+              <w:szCs w:val="16"/>
+              <w:rtl w:val="0"/>
+            </w:rPr>
+            <w:t xml:space="preserve">Amtsgericht Dresden HRB 38868 </w:t>
+          </w:r>
+          <w:r>
+            <w:rPr>
+              <w:rtl w:val="0"/>
+            </w:rPr>
+          </w:r>
+        </w:p>
+        <w:p>
+          <w:pPr>
+            <w:ind w:right="4"/>
+            <w:jc w:val="center"/>
+            <w:rPr/>
+          </w:pPr>
+          <w:r>
+            <w:rPr>
+              <w:rFonts w:ascii="Arial" w:cs="Arial" w:eastAsia="Arial" w:hAnsi="Arial"/>
+              <w:sz w:val="16"/>
+              <w:szCs w:val="16"/>
+              <w:rtl w:val="0"/>
+            </w:rPr>
+            <w:t xml:space="preserve">Umsatzsteuer NR: </w:t>
+          </w:r>
+          <w:r>
+            <w:rPr>
+              <w:rtl w:val="0"/>
+            </w:rPr>
+          </w:r>
+        </w:p>
+        <w:p>
+          <w:pPr>
+            <w:ind w:right="136"/>
+            <w:jc w:val="center"/>
+            <w:rPr/>
+          </w:pPr>
+          <w:r>
+            <w:rPr>
+              <w:rFonts w:ascii="Arial" w:cs="Arial" w:eastAsia="Arial" w:hAnsi="Arial"/>
+              <w:sz w:val="16"/>
+              <w:szCs w:val="16"/>
+              <w:rtl w:val="0"/>
+            </w:rPr>
+            <w:t xml:space="preserve">DE 2432323567  </w:t>
+          </w:r>
+          <w:r>
+            <w:rPr>
+              <w:rtl w:val="0"/>
+            </w:rPr>
+          </w:r>
+        </w:p>
+      </w:tc>
+    </w:tr>
+  </w:tbl>
+  <w:p>
+    <w:pPr>
+      <w:keepNext w:val="0"/>
+      <w:keepLines w:val="0"/>
+      <w:pageBreakBefore w:val="0"/>
+      <w:widowControl w:val="1"/>
+      <w:pBdr>
+        <w:top w:space="0" w:sz="0" w:val="nil"/>
+        <w:left w:space="0" w:sz="0" w:val="nil"/>
+        <w:bottom w:space="0" w:sz="0" w:val="nil"/>
+        <w:right w:space="0" w:sz="0" w:val="nil"/>
+        <w:between w:space="0" w:sz="0" w:val="nil"/>
+      </w:pBdr>
+      <w:shd w:fill="auto" w:val="clear"/>
+      <w:tabs>
+        <w:tab w:val="center" w:leader="none" w:pos="4536"/>
+        <w:tab w:val="right" w:leader="none" w:pos="9072"/>
+      </w:tabs>
+      <w:spacing w:after="0" w:before="0" w:line="240" w:lineRule="auto"/>
+      <w:ind w:left="0" w:right="0" w:firstLine="0"/>
+      <w:jc w:val="left"/>
+      <w:rPr>
+        <w:rFonts w:ascii="Calibri" w:cs="Calibri" w:eastAsia="Calibri" w:hAnsi="Calibri"/>
+        <w:b w:val="0"/>
+        <w:i w:val="0"/>
+        <w:smallCaps w:val="0"/>
+        <w:strike w:val="0"/>
+        <w:color w:val="000000"/>
+        <w:sz w:val="22"/>
+        <w:szCs w:val="22"/>
+        <w:u w:val="none"/>
+        <w:shd w:fill="auto" w:val="clear"/>
+        <w:vertAlign w:val="baseline"/>
+      </w:rPr>
+    </w:pPr>
+    <w:r>
+      <w:rPr>
+        <w:rtl w:val="0"/>
+      </w:rPr>
+    </w:r>
+  </w:p>
+</w:ftr>
 </file>
 
 <file path=word/numbering.xml><?xml version="1.0" encoding="utf-8"?>
@@ -409,15 +1157,15 @@
   <w:docDefaults>
     <w:rPrDefault>
       <w:rPr>
-        <w:rFonts w:ascii="Arial" w:cs="Arial" w:eastAsia="Arial" w:hAnsi="Arial"/>
+        <w:rFonts w:ascii="Calibri" w:cs="Calibri" w:eastAsia="Calibri" w:hAnsi="Calibri"/>
         <w:sz w:val="22"/>
         <w:szCs w:val="22"/>
-        <w:lang w:val="ru"/>
+        <w:lang w:val="de-DE"/>
       </w:rPr>
     </w:rPrDefault>
     <w:pPrDefault>
       <w:pPr>
-        <w:spacing w:line="276" w:lineRule="auto"/>
+        <w:spacing w:after="160" w:line="259" w:lineRule="auto"/>
       </w:pPr>
     </w:pPrDefault>
   </w:docDefaults>
@@ -434,12 +1182,13 @@
     <w:pPr>
       <w:keepNext w:val="1"/>
       <w:keepLines w:val="1"/>
-      <w:pageBreakBefore w:val="0"/>
-      <w:spacing w:after="120" w:before="400" w:lineRule="auto"/>
+      <w:spacing w:after="0" w:before="240" w:lineRule="auto"/>
     </w:pPr>
     <w:rPr>
-      <w:sz w:val="40"/>
-      <w:szCs w:val="40"/>
+      <w:rFonts w:ascii="Calibri" w:cs="Calibri" w:eastAsia="Calibri" w:hAnsi="Calibri"/>
+      <w:color w:val="2f5496"/>
+      <w:sz w:val="32"/>
+      <w:szCs w:val="32"/>
     </w:rPr>
   </w:style>
   <w:style w:type="paragraph" w:styleId="Heading2">
@@ -450,12 +1199,12 @@
       <w:keepNext w:val="1"/>
       <w:keepLines w:val="1"/>
       <w:pageBreakBefore w:val="0"/>
-      <w:spacing w:after="120" w:before="360" w:lineRule="auto"/>
+      <w:spacing w:after="80" w:before="360" w:lineRule="auto"/>
     </w:pPr>
     <w:rPr>
-      <w:b w:val="0"/>
-      <w:sz w:val="32"/>
-      <w:szCs w:val="32"/>
+      <w:b w:val="1"/>
+      <w:sz w:val="36"/>
+      <w:szCs w:val="36"/>
     </w:rPr>
   </w:style>
   <w:style w:type="paragraph" w:styleId="Heading3">
@@ -463,16 +1212,14 @@
     <w:basedOn w:val="Normal"/>
     <w:next w:val="Normal"/>
     <w:pPr>
-      <w:keepNext w:val="1"/>
-      <w:keepLines w:val="1"/>
-      <w:pageBreakBefore w:val="0"/>
-      <w:spacing w:after="80" w:before="320" w:lineRule="auto"/>
+      <w:spacing w:line="240" w:lineRule="auto"/>
     </w:pPr>
     <w:rPr>
-      <w:b w:val="0"/>
-      <w:color w:val="434343"/>
-      <w:sz w:val="28"/>
-      <w:szCs w:val="28"/>
+      <w:rFonts w:ascii="Times New Roman" w:cs="Times New Roman" w:eastAsia="Times New Roman" w:hAnsi="Times New Roman"/>
+      <w:b w:val="1"/>
+      <w:color w:val="000000"/>
+      <w:sz w:val="27"/>
+      <w:szCs w:val="27"/>
     </w:rPr>
   </w:style>
   <w:style w:type="paragraph" w:styleId="Heading4">
@@ -483,10 +1230,10 @@
       <w:keepNext w:val="1"/>
       <w:keepLines w:val="1"/>
       <w:pageBreakBefore w:val="0"/>
-      <w:spacing w:after="80" w:before="280" w:lineRule="auto"/>
+      <w:spacing w:after="40" w:before="240" w:lineRule="auto"/>
     </w:pPr>
     <w:rPr>
-      <w:color w:val="666666"/>
+      <w:b w:val="1"/>
       <w:sz w:val="24"/>
       <w:szCs w:val="24"/>
     </w:rPr>
@@ -499,10 +1246,10 @@
       <w:keepNext w:val="1"/>
       <w:keepLines w:val="1"/>
       <w:pageBreakBefore w:val="0"/>
-      <w:spacing w:after="80" w:before="240" w:lineRule="auto"/>
+      <w:spacing w:after="40" w:before="220" w:lineRule="auto"/>
     </w:pPr>
     <w:rPr>
-      <w:color w:val="666666"/>
+      <w:b w:val="1"/>
       <w:sz w:val="22"/>
       <w:szCs w:val="22"/>
     </w:rPr>
@@ -515,13 +1262,12 @@
       <w:keepNext w:val="1"/>
       <w:keepLines w:val="1"/>
       <w:pageBreakBefore w:val="0"/>
-      <w:spacing w:after="80" w:before="240" w:lineRule="auto"/>
+      <w:spacing w:after="40" w:before="200" w:lineRule="auto"/>
     </w:pPr>
     <w:rPr>
-      <w:i w:val="1"/>
-      <w:color w:val="666666"/>
-      <w:sz w:val="22"/>
-      <w:szCs w:val="22"/>
+      <w:b w:val="1"/>
+      <w:sz w:val="20"/>
+      <w:szCs w:val="20"/>
     </w:rPr>
   </w:style>
   <w:style w:type="paragraph" w:styleId="Title">
@@ -532,11 +1278,12 @@
       <w:keepNext w:val="1"/>
       <w:keepLines w:val="1"/>
       <w:pageBreakBefore w:val="0"/>
-      <w:spacing w:after="60" w:before="0" w:lineRule="auto"/>
+      <w:spacing w:after="120" w:before="480" w:lineRule="auto"/>
     </w:pPr>
     <w:rPr>
-      <w:sz w:val="52"/>
-      <w:szCs w:val="52"/>
+      <w:b w:val="1"/>
+      <w:sz w:val="72"/>
+      <w:szCs w:val="72"/>
     </w:rPr>
   </w:style>
   <w:style w:type="paragraph" w:styleId="Subtitle">
@@ -547,15 +1294,31 @@
       <w:keepNext w:val="1"/>
       <w:keepLines w:val="1"/>
       <w:pageBreakBefore w:val="0"/>
-      <w:spacing w:after="320" w:before="0" w:lineRule="auto"/>
+      <w:spacing w:after="80" w:before="360" w:lineRule="auto"/>
     </w:pPr>
     <w:rPr>
-      <w:rFonts w:ascii="Arial" w:cs="Arial" w:eastAsia="Arial" w:hAnsi="Arial"/>
-      <w:i w:val="0"/>
+      <w:rFonts w:ascii="Georgia" w:cs="Georgia" w:eastAsia="Georgia" w:hAnsi="Georgia"/>
+      <w:i w:val="1"/>
       <w:color w:val="666666"/>
-      <w:sz w:val="30"/>
-      <w:szCs w:val="30"/>
+      <w:sz w:val="48"/>
+      <w:szCs w:val="48"/>
     </w:rPr>
+  </w:style>
+  <w:style w:type="table" w:styleId="Table1">
+    <w:basedOn w:val="TableNormal"/>
+    <w:pPr>
+      <w:spacing w:after="0" w:line="240" w:lineRule="auto"/>
+    </w:pPr>
+    <w:tblPr>
+      <w:tblStyleRowBandSize w:val="1"/>
+      <w:tblStyleColBandSize w:val="1"/>
+      <w:tblCellMar>
+        <w:top w:w="0.0" w:type="dxa"/>
+        <w:left w:w="0.0" w:type="dxa"/>
+        <w:bottom w:w="0.0" w:type="dxa"/>
+        <w:right w:w="0.0" w:type="dxa"/>
+      </w:tblCellMar>
+    </w:tblPr>
   </w:style>
 </w:styles>
 </file>

</xml_diff>